<commit_message>
update changes and to-do
</commit_message>
<xml_diff>
--- a/Workflow for data analysis.docx
+++ b/Workflow for data analysis.docx
@@ -55,12 +55,42 @@
       <w:pPr>
         <w:pStyle w:val="Listenabsatz"/>
         <w:numPr>
+          <w:ilvl w:val="1"/>
+          <w:numId w:val="2"/>
+        </w:numPr>
+      </w:pPr>
+      <w:r>
+        <w:t>Use offset from test in the lab and substract the offset from temperature data</w:t>
+      </w:r>
+    </w:p>
+    <w:p>
+      <w:pPr>
+        <w:pStyle w:val="Listenabsatz"/>
+        <w:numPr>
+          <w:ilvl w:val="1"/>
+          <w:numId w:val="2"/>
+        </w:numPr>
+      </w:pPr>
+      <w:r>
+        <w:t>Offset for logger 33 is missing -&gt; check that</w:t>
+      </w:r>
+    </w:p>
+    <w:p>
+      <w:pPr>
+        <w:pStyle w:val="Listenabsatz"/>
+        <w:numPr>
           <w:ilvl w:val="0"/>
           <w:numId w:val="2"/>
         </w:numPr>
       </w:pPr>
       <w:r>
-        <w:t>Tidy up data (regarding spikes)</w:t>
+        <w:t xml:space="preserve">Tidy up data </w:t>
+      </w:r>
+      <w:r>
+        <w:t>r</w:t>
+      </w:r>
+      <w:r>
+        <w:t>egarding spikes</w:t>
       </w:r>
     </w:p>
     <w:p>
@@ -72,6 +102,18 @@
         </w:numPr>
       </w:pPr>
       <w:r>
+        <w:t xml:space="preserve">Set a threshold for a rise in temperature (at the moment 10°C/10min) that are regarded as spikes and therefore set to NA </w:t>
+      </w:r>
+    </w:p>
+    <w:p>
+      <w:pPr>
+        <w:pStyle w:val="Listenabsatz"/>
+        <w:numPr>
+          <w:ilvl w:val="1"/>
+          <w:numId w:val="2"/>
+        </w:numPr>
+      </w:pPr>
+      <w:r>
         <w:t>Separate scripts for separate datasets</w:t>
       </w:r>
     </w:p>
@@ -121,6 +163,21 @@
       </w:pPr>
       <w:r>
         <w:t>Plot the day and night datasets and save to file</w:t>
+      </w:r>
+      <w:r>
+        <w:t xml:space="preserve"> </w:t>
+      </w:r>
+    </w:p>
+    <w:p>
+      <w:pPr>
+        <w:pStyle w:val="Listenabsatz"/>
+        <w:numPr>
+          <w:ilvl w:val="1"/>
+          <w:numId w:val="2"/>
+        </w:numPr>
+      </w:pPr>
+      <w:r>
+        <w:t>Add the sunrise and sunset as vertical lines to the plots</w:t>
       </w:r>
     </w:p>
     <w:p>
@@ -136,32 +193,20 @@
         </w:rPr>
         <w:t>To Do:</w:t>
       </w:r>
+    </w:p>
+    <w:p>
+      <w:pPr>
+        <w:pStyle w:val="Listenabsatz"/>
+        <w:numPr>
+          <w:ilvl w:val="0"/>
+          <w:numId w:val="2"/>
+        </w:numPr>
+      </w:pPr>
+      <w:r>
+        <w:t>Create (working heatmap) -&gt; check out other possibilities</w:t>
+      </w:r>
       <w:bookmarkStart w:id="0" w:name="_GoBack"/>
       <w:bookmarkEnd w:id="0"/>
-    </w:p>
-    <w:p>
-      <w:pPr>
-        <w:pStyle w:val="Listenabsatz"/>
-        <w:numPr>
-          <w:ilvl w:val="0"/>
-          <w:numId w:val="2"/>
-        </w:numPr>
-      </w:pPr>
-      <w:r>
-        <w:t>Create (working heatmap) -&gt; check out other possibilities</w:t>
-      </w:r>
-    </w:p>
-    <w:p>
-      <w:pPr>
-        <w:pStyle w:val="Listenabsatz"/>
-        <w:numPr>
-          <w:ilvl w:val="0"/>
-          <w:numId w:val="2"/>
-        </w:numPr>
-      </w:pPr>
-      <w:r>
-        <w:t>Correct data for offset</w:t>
-      </w:r>
     </w:p>
     <w:p>
       <w:pPr>

</xml_diff>

<commit_message>
add comment about master script
</commit_message>
<xml_diff>
--- a/Workflow for data analysis.docx
+++ b/Workflow for data analysis.docx
@@ -6,14 +6,33 @@
       <w:pPr>
         <w:rPr>
           <w:b/>
+          <w:sz w:val="36"/>
+          <w:szCs w:val="36"/>
         </w:rPr>
       </w:pPr>
       <w:r>
+        <w:rPr>
+          <w:b/>
+          <w:sz w:val="36"/>
+          <w:szCs w:val="36"/>
+        </w:rPr>
+        <w:t>Workflow for data analysis</w:t>
+      </w:r>
+    </w:p>
+    <w:p>
+      <w:pPr>
         <w:rPr>
           <w:b/>
         </w:rPr>
-        <w:t>Workflow for data analysis</w:t>
-      </w:r>
+      </w:pPr>
+      <w:r>
+        <w:rPr>
+          <w:b/>
+        </w:rPr>
+        <w:t>Use Master Script to source all the other scripts in correct order!</w:t>
+      </w:r>
+      <w:bookmarkStart w:id="0" w:name="_GoBack"/>
+      <w:bookmarkEnd w:id="0"/>
     </w:p>
     <w:p>
       <w:pPr>
@@ -99,7 +118,13 @@
         </w:numPr>
       </w:pPr>
       <w:r>
-        <w:t>Use offset from test in the lab and substract the offset from temperature data</w:t>
+        <w:t xml:space="preserve">Use offset from test in the lab and </w:t>
+      </w:r>
+      <w:r>
+        <w:t>subtract</w:t>
+      </w:r>
+      <w:r>
+        <w:t xml:space="preserve"> the offset from temperature data</w:t>
       </w:r>
     </w:p>
     <w:p>
@@ -125,6 +150,9 @@
       <w:r>
         <w:t xml:space="preserve">Decompose the time series </w:t>
       </w:r>
+      <w:r>
+        <w:t>(plot seasonality, trend and noise)</w:t>
+      </w:r>
     </w:p>
     <w:p>
       <w:pPr>
@@ -165,7 +193,13 @@
         </w:numPr>
       </w:pPr>
       <w:r>
-        <w:t>For water: threshold of 3°C/10min, remove 2h of data</w:t>
+        <w:t xml:space="preserve">For water: threshold of </w:t>
+      </w:r>
+      <w:r>
+        <w:t>2.5</w:t>
+      </w:r>
+      <w:r>
+        <w:t>°C/10min, remove 2h of data</w:t>
       </w:r>
     </w:p>
     <w:p>
@@ -189,7 +223,37 @@
         </w:numPr>
       </w:pPr>
       <w:r>
-        <w:t>Plot the tidy data in pairs (water, settlement, vegetation)</w:t>
+        <w:t>Plot</w:t>
+      </w:r>
+      <w:r>
+        <w:t>s</w:t>
+      </w:r>
+    </w:p>
+    <w:p>
+      <w:pPr>
+        <w:pStyle w:val="Listenabsatz"/>
+        <w:numPr>
+          <w:ilvl w:val="1"/>
+          <w:numId w:val="2"/>
+        </w:numPr>
+      </w:pPr>
+      <w:r>
+        <w:t>plot</w:t>
+      </w:r>
+      <w:r>
+        <w:t xml:space="preserve"> the tidy data in pairs (water, settlement, vegetation)</w:t>
+      </w:r>
+    </w:p>
+    <w:p>
+      <w:pPr>
+        <w:pStyle w:val="Listenabsatz"/>
+        <w:numPr>
+          <w:ilvl w:val="1"/>
+          <w:numId w:val="2"/>
+        </w:numPr>
+      </w:pPr>
+      <w:r>
+        <w:t>plot overviews for all water logger/ vegetation logger/ sealed area logger</w:t>
       </w:r>
     </w:p>
     <w:p>
@@ -338,18 +402,6 @@
         </w:numPr>
       </w:pPr>
       <w:r>
-        <w:t>Plot all water temperatures</w:t>
-      </w:r>
-    </w:p>
-    <w:p>
-      <w:pPr>
-        <w:pStyle w:val="Listenabsatz"/>
-        <w:numPr>
-          <w:ilvl w:val="0"/>
-          <w:numId w:val="2"/>
-        </w:numPr>
-      </w:pPr>
-      <w:r>
         <w:t>Check time differences between sealed/veg data (different Logger starttime)</w:t>
       </w:r>
     </w:p>
@@ -364,6 +416,30 @@
       <w:r>
         <w:t>Use time series functions to prove that besides seasonality the temperature is linear to time</w:t>
       </w:r>
+      <w:r>
+        <w:t xml:space="preserve"> (</w:t>
+      </w:r>
+      <w:r>
+        <w:t>Prove that linearity can be assumed and therefore interpolation is correct)</w:t>
+      </w:r>
+      <w:r>
+        <w:t xml:space="preserve"> </w:t>
+      </w:r>
+      <w:r>
+        <w:sym w:font="Wingdings" w:char="F0E0"/>
+      </w:r>
+      <w:r>
+        <w:t xml:space="preserve"> </w:t>
+      </w:r>
+      <w:r>
+        <w:t>R s</w:t>
+      </w:r>
+      <w:r>
+        <w:t>q</w:t>
+      </w:r>
+      <w:r>
+        <w:t>uared value?</w:t>
+      </w:r>
     </w:p>
     <w:p>
       <w:pPr>
@@ -374,40 +450,8 @@
         </w:numPr>
       </w:pPr>
       <w:r>
-        <w:t>Prove that linearity can be assumed (and therefore interpolation is correct)</w:t>
-      </w:r>
-    </w:p>
-    <w:p>
-      <w:pPr>
-        <w:pStyle w:val="Listenabsatz"/>
-        <w:numPr>
-          <w:ilvl w:val="1"/>
-          <w:numId w:val="2"/>
-        </w:numPr>
-      </w:pPr>
-      <w:r>
-        <w:t>R s</w:t>
-      </w:r>
-      <w:r>
-        <w:t>q</w:t>
-      </w:r>
-      <w:r>
-        <w:t>uared value?</w:t>
-      </w:r>
-    </w:p>
-    <w:p>
-      <w:pPr>
-        <w:pStyle w:val="Listenabsatz"/>
-        <w:numPr>
-          <w:ilvl w:val="1"/>
-          <w:numId w:val="2"/>
-        </w:numPr>
-      </w:pPr>
-      <w:r>
         <w:t>Do spikes go missing when interpolating?</w:t>
       </w:r>
-      <w:bookmarkStart w:id="0" w:name="_GoBack"/>
-      <w:bookmarkEnd w:id="0"/>
     </w:p>
     <w:p>
       <w:pPr>

</xml_diff>